<commit_message>
update afficherdossier & connexion
</commit_message>
<xml_diff>
--- a/Analyse/Scénario Nominal/Connexion.docx
+++ b/Analyse/Scénario Nominal/Connexion.docx
@@ -209,8 +209,6 @@
             <w:r>
               <w:t>s</w:t>
             </w:r>
-            <w:bookmarkStart w:id="0" w:name="_GoBack"/>
-            <w:bookmarkEnd w:id="0"/>
             <w:r>
               <w:t xml:space="preserve"> spéciaux</w:t>
             </w:r>
@@ -249,11 +247,11 @@
       </w:r>
     </w:p>
     <w:p/>
-    <w:p/>
     <w:p>
-      <w:pPr>
-        <w:pStyle w:val="Paragraphedeliste"/>
-      </w:pPr>
+      <w:bookmarkStart w:id="0" w:name="_GoBack"/>
+      <w:bookmarkEnd w:id="0"/>
+    </w:p>
+    <w:p>
       <w:r>
         <w:rPr>
           <w:noProof/>
@@ -261,10 +259,10 @@
         </w:rPr>
         <w:lastRenderedPageBreak/>
         <w:drawing>
-          <wp:inline distT="0" distB="0" distL="0" distR="0" wp14:anchorId="7EB4F811" wp14:editId="7FDE2370">
-            <wp:extent cx="5753100" cy="3860800"/>
-            <wp:effectExtent l="0" t="0" r="12700" b="0"/>
-            <wp:docPr id="1" name="Image 1" descr="Macintosh HD:Users:phanjoseph:Desktop:diagramme d'activité_connexion (1).png"/>
+          <wp:inline distT="0" distB="0" distL="0" distR="0" wp14:anchorId="332F4ACC" wp14:editId="15E7DC82">
+            <wp:extent cx="5753100" cy="3263900"/>
+            <wp:effectExtent l="0" t="0" r="12700" b="12700"/>
+            <wp:docPr id="3" name="Image 3" descr="Macintosh HD:Users:phanjoseph:Desktop:diagramme_sequence_connexion (2).png"/>
             <wp:cNvGraphicFramePr>
               <a:graphicFrameLocks xmlns:a="http://schemas.openxmlformats.org/drawingml/2006/main" noChangeAspect="1"/>
             </wp:cNvGraphicFramePr>
@@ -272,13 +270,69 @@
               <a:graphicData uri="http://schemas.openxmlformats.org/drawingml/2006/picture">
                 <pic:pic xmlns:pic="http://schemas.openxmlformats.org/drawingml/2006/picture">
                   <pic:nvPicPr>
-                    <pic:cNvPr id="0" name="Picture 1" descr="Macintosh HD:Users:phanjoseph:Desktop:diagramme d'activité_connexion (1).png"/>
+                    <pic:cNvPr id="0" name="Picture 2" descr="Macintosh HD:Users:phanjoseph:Desktop:diagramme_sequence_connexion (2).png"/>
                     <pic:cNvPicPr>
                       <a:picLocks noChangeAspect="1" noChangeArrowheads="1"/>
                     </pic:cNvPicPr>
                   </pic:nvPicPr>
                   <pic:blipFill>
                     <a:blip r:embed="rId6">
+                      <a:extLst>
+                        <a:ext uri="{28A0092B-C50C-407E-A947-70E740481C1C}">
+                          <a14:useLocalDpi xmlns:a14="http://schemas.microsoft.com/office/drawing/2010/main" val="0"/>
+                        </a:ext>
+                      </a:extLst>
+                    </a:blip>
+                    <a:srcRect/>
+                    <a:stretch>
+                      <a:fillRect/>
+                    </a:stretch>
+                  </pic:blipFill>
+                  <pic:spPr bwMode="auto">
+                    <a:xfrm>
+                      <a:off x="0" y="0"/>
+                      <a:ext cx="5753100" cy="3263900"/>
+                    </a:xfrm>
+                    <a:prstGeom prst="rect">
+                      <a:avLst/>
+                    </a:prstGeom>
+                    <a:noFill/>
+                    <a:ln>
+                      <a:noFill/>
+                    </a:ln>
+                  </pic:spPr>
+                </pic:pic>
+              </a:graphicData>
+            </a:graphic>
+          </wp:inline>
+        </w:drawing>
+      </w:r>
+    </w:p>
+    <w:p>
+      <w:r>
+        <w:rPr>
+          <w:noProof/>
+          <w:lang w:eastAsia="fr-FR"/>
+        </w:rPr>
+        <w:drawing>
+          <wp:inline distT="0" distB="0" distL="0" distR="0" wp14:anchorId="07E2EF34" wp14:editId="0136EE54">
+            <wp:extent cx="5753100" cy="3860800"/>
+            <wp:effectExtent l="0" t="0" r="12700" b="0"/>
+            <wp:docPr id="4" name="Image 4" descr="Macintosh HD:Users:phanjoseph:Desktop:diagramme d'activité_connexion (2).png"/>
+            <wp:cNvGraphicFramePr>
+              <a:graphicFrameLocks xmlns:a="http://schemas.openxmlformats.org/drawingml/2006/main" noChangeAspect="1"/>
+            </wp:cNvGraphicFramePr>
+            <a:graphic xmlns:a="http://schemas.openxmlformats.org/drawingml/2006/main">
+              <a:graphicData uri="http://schemas.openxmlformats.org/drawingml/2006/picture">
+                <pic:pic xmlns:pic="http://schemas.openxmlformats.org/drawingml/2006/picture">
+                  <pic:nvPicPr>
+                    <pic:cNvPr id="0" name="Picture 3" descr="Macintosh HD:Users:phanjoseph:Desktop:diagramme d'activité_connexion (2).png"/>
+                    <pic:cNvPicPr>
+                      <a:picLocks noChangeAspect="1" noChangeArrowheads="1"/>
+                    </pic:cNvPicPr>
+                  </pic:nvPicPr>
+                  <pic:blipFill>
+                    <a:blip r:embed="rId7">
                       <a:extLst>
                         <a:ext uri="{28A0092B-C50C-407E-A947-70E740481C1C}">
                           <a14:useLocalDpi xmlns:a14="http://schemas.microsoft.com/office/drawing/2010/main" val="0"/>
@@ -309,6 +363,11 @@
           </wp:inline>
         </w:drawing>
       </w:r>
+    </w:p>
+    <w:p>
+      <w:pPr>
+        <w:pStyle w:val="Paragraphedeliste"/>
+      </w:pPr>
     </w:p>
     <w:sectPr>
       <w:pgSz w:w="11906" w:h="16838"/>
@@ -1812,7 +1871,7 @@
   <a:extraClrSchemeLst/>
   <a:extLst>
     <a:ext uri="{05A4C25C-085E-4340-85A3-A5531E510DB2}">
-      <thm15:themeFamily xmlns:thm15="http://schemas.microsoft.com/office/thememl/2012/main" xmlns="" name="Office Theme" id="{62F939B6-93AF-4DB8-9C6B-D6C7DFDC589F}" vid="{4A3C46E8-61CC-4603-A589-7422A47A8E4A}"/>
+      <thm15:themeFamily xmlns="" xmlns:thm15="http://schemas.microsoft.com/office/thememl/2012/main" name="Office Theme" id="{62F939B6-93AF-4DB8-9C6B-D6C7DFDC589F}" vid="{4A3C46E8-61CC-4603-A589-7422A47A8E4A}"/>
     </a:ext>
   </a:extLst>
 </a:theme>

</xml_diff>